<commit_message>
Ajout du modèle de ppt à compléter pour le livrable 3.
</commit_message>
<xml_diff>
--- a/Livrable2/def_env_dev_app.docx
+++ b/Livrable2/def_env_dev_app.docx
@@ -18,15 +18,7 @@
     </w:p>
     <w:p>
       <w:r>
-        <w:t xml:space="preserve">Ci-dessous, sera présenté l’ensemble des langages et </w:t>
-      </w:r>
-      <w:proofErr w:type="spellStart"/>
-      <w:r>
-        <w:t>frameworks</w:t>
-      </w:r>
-      <w:proofErr w:type="spellEnd"/>
-      <w:r>
-        <w:t xml:space="preserve"> utilisés pour la conception de l’applicatif.</w:t>
+        <w:t>Ci-dessous, sera présenté l’ensemble des langages et frameworks utilisés pour la conception de l’applicatif.</w:t>
       </w:r>
     </w:p>
     <w:p>
@@ -40,16 +32,44 @@
     </w:p>
     <w:p>
       <w:pPr>
+        <w:rPr>
+          <w:lang w:val="en-US"/>
+        </w:rPr>
+      </w:pPr>
+    </w:p>
+    <w:p>
+      <w:pPr>
+        <w:rPr>
+          <w:lang w:val="en-US"/>
+        </w:rPr>
+      </w:pPr>
+      <w:r>
+        <w:rPr>
+          <w:lang w:val="en-US"/>
+        </w:rPr>
+        <w:t>1 Front-</w:t>
+      </w:r>
+      <w:r>
+        <w:rPr>
+          <w:lang w:val="en-US"/>
+        </w:rPr>
+        <w:t>end</w:t>
+      </w:r>
+      <w:bookmarkStart w:id="1" w:name="_GoBack"/>
+      <w:bookmarkEnd w:id="1"/>
+    </w:p>
+    <w:p>
+      <w:pPr>
         <w:pStyle w:val="TitreNiveau2"/>
       </w:pPr>
       <w:r>
         <w:t xml:space="preserve"> </w:t>
       </w:r>
-      <w:bookmarkStart w:id="1" w:name="_Toc523217620"/>
+      <w:bookmarkStart w:id="2" w:name="_Toc523217620"/>
       <w:r>
         <w:t>Structure des pages</w:t>
       </w:r>
-      <w:bookmarkEnd w:id="1"/>
+      <w:bookmarkEnd w:id="2"/>
     </w:p>
     <w:p>
       <w:pPr>
@@ -79,11 +99,11 @@
         </w:rPr>
         <w:t xml:space="preserve"> </w:t>
       </w:r>
-      <w:bookmarkStart w:id="2" w:name="_Toc523217621"/>
+      <w:bookmarkStart w:id="3" w:name="_Toc523217621"/>
       <w:r>
         <w:t>Style des Pages</w:t>
       </w:r>
-      <w:bookmarkEnd w:id="2"/>
+      <w:bookmarkEnd w:id="3"/>
     </w:p>
     <w:p>
       <w:pPr>
@@ -117,7 +137,7 @@
           <w:sz w:val="20"/>
           <w:lang w:val="fr-FR"/>
         </w:rPr>
-        <w:t xml:space="preserve"> CSS est un langage informatique qui décrit la présentation des documents HTML, XHTML et XML. Les standards définissant le code CSS sont publiés par le World Wide Web Consortium (W3C). L'utilisation du CSS est indispensable pour le </w:t>
+        <w:t xml:space="preserve"> CSS est un langage informatique qui décrit la présentation des documents HTML, XHTML et XML. Les standards définissant le code CSS sont publiés par le World Wide Web Consortium (W3C). L'utilisation du CSS est indispensable pour le développement web (front</w:t>
       </w:r>
       <w:r>
         <w:rPr>
@@ -128,7 +148,7 @@
           <w:sz w:val="20"/>
           <w:lang w:val="fr-FR"/>
         </w:rPr>
-        <w:t>développement</w:t>
+        <w:t>-</w:t>
       </w:r>
       <w:r>
         <w:rPr>
@@ -139,74 +159,15 @@
           <w:sz w:val="20"/>
           <w:lang w:val="fr-FR"/>
         </w:rPr>
-        <w:t xml:space="preserve"> web (</w:t>
-      </w:r>
-      <w:proofErr w:type="spellStart"/>
-      <w:r>
-        <w:rPr>
-          <w:rFonts w:eastAsia="Cambria" w:cs="Angsana New"/>
-          <w:b w:val="0"/>
-          <w:caps w:val="0"/>
-          <w:color w:val="000000"/>
-          <w:sz w:val="20"/>
+        <w:t>end  afin de rendre le site esthétique et responsive.</w:t>
+      </w:r>
+      <w:r>
+        <w:rPr>
           <w:lang w:val="fr-FR"/>
         </w:rPr>
-        <w:t>front</w:t>
-      </w:r>
-      <w:r>
-        <w:rPr>
-          <w:rFonts w:eastAsia="Cambria" w:cs="Angsana New"/>
-          <w:b w:val="0"/>
-          <w:caps w:val="0"/>
-          <w:color w:val="000000"/>
-          <w:sz w:val="20"/>
-          <w:lang w:val="fr-FR"/>
-        </w:rPr>
-        <w:t>-</w:t>
-      </w:r>
-      <w:proofErr w:type="gramStart"/>
-      <w:r>
-        <w:rPr>
-          <w:rFonts w:eastAsia="Cambria" w:cs="Angsana New"/>
-          <w:b w:val="0"/>
-          <w:caps w:val="0"/>
-          <w:color w:val="000000"/>
-          <w:sz w:val="20"/>
-          <w:lang w:val="fr-FR"/>
-        </w:rPr>
-        <w:t>end</w:t>
-      </w:r>
-      <w:proofErr w:type="spellEnd"/>
-      <w:r>
-        <w:rPr>
-          <w:rFonts w:eastAsia="Cambria" w:cs="Angsana New"/>
-          <w:b w:val="0"/>
-          <w:caps w:val="0"/>
-          <w:color w:val="000000"/>
-          <w:sz w:val="20"/>
-          <w:lang w:val="fr-FR"/>
-        </w:rPr>
-        <w:t xml:space="preserve">  afin</w:t>
-      </w:r>
-      <w:proofErr w:type="gramEnd"/>
-      <w:r>
-        <w:rPr>
-          <w:rFonts w:eastAsia="Cambria" w:cs="Angsana New"/>
-          <w:b w:val="0"/>
-          <w:caps w:val="0"/>
-          <w:color w:val="000000"/>
-          <w:sz w:val="20"/>
-          <w:lang w:val="fr-FR"/>
-        </w:rPr>
-        <w:t xml:space="preserve"> de rendre le site esthétique et responsive.</w:t>
-      </w:r>
-      <w:r>
-        <w:rPr>
-          <w:lang w:val="fr-FR"/>
-        </w:rPr>
         <w:t xml:space="preserve"> </w:t>
       </w:r>
-      <w:bookmarkStart w:id="3" w:name="_Toc523217622"/>
+      <w:bookmarkStart w:id="4" w:name="_Toc523217622"/>
     </w:p>
     <w:p>
       <w:pPr>
@@ -226,43 +187,27 @@
       <w:r>
         <w:t>mework front-end</w:t>
       </w:r>
-      <w:bookmarkEnd w:id="3"/>
+      <w:bookmarkEnd w:id="4"/>
     </w:p>
     <w:p>
       <w:pPr>
         <w:pStyle w:val="TitreNiveau3"/>
         <w:spacing w:line="600" w:lineRule="auto"/>
       </w:pPr>
-      <w:bookmarkStart w:id="4" w:name="_Toc523217623"/>
+      <w:bookmarkStart w:id="5" w:name="_Toc523217623"/>
       <w:r>
         <w:t>Boostrap</w:t>
       </w:r>
-      <w:bookmarkEnd w:id="4"/>
-    </w:p>
-    <w:p>
-      <w:r>
-        <w:t xml:space="preserve">En complément au langage CSS, le </w:t>
-      </w:r>
-      <w:proofErr w:type="spellStart"/>
-      <w:r>
-        <w:t>framework</w:t>
-      </w:r>
-      <w:proofErr w:type="spellEnd"/>
-      <w:r>
-        <w:t xml:space="preserve"> Bootstrap sera utilisé.</w:t>
-      </w:r>
-    </w:p>
-    <w:p>
-      <w:r>
-        <w:t xml:space="preserve">Bootstrap est un </w:t>
-      </w:r>
-      <w:proofErr w:type="spellStart"/>
-      <w:r>
-        <w:t>framework</w:t>
-      </w:r>
-      <w:proofErr w:type="spellEnd"/>
-      <w:r>
-        <w:t xml:space="preserve"> CSS, mais pas seulement, puisqu'il embarque également des composants HTML et JavaScript. Il comporte un système de grille simple et efficace pour mettre en ordre l'aspect visuel d'une page web. Il apporte du style pour les boutons, les formulaires, la navigation…</w:t>
+      <w:bookmarkEnd w:id="5"/>
+    </w:p>
+    <w:p>
+      <w:r>
+        <w:t>En complément au langage CSS, le framework Bootstrap sera utilisé.</w:t>
+      </w:r>
+    </w:p>
+    <w:p>
+      <w:r>
+        <w:t>Bootstrap est un framework CSS, mais pas seulement, puisqu'il embarque également des composants HTML et JavaScript. Il comporte un système de grille simple et efficace pour mettre en ordre l'aspect visuel d'une page web. Il apporte du style pour les boutons, les formulaires, la navigation…</w:t>
       </w:r>
     </w:p>
     <w:p>
@@ -279,15 +224,7 @@
         <w:ind w:left="360"/>
       </w:pPr>
       <w:r>
-        <w:t xml:space="preserve">Les navigateurs sont pleins de fantaisies et ont des comportements très différents malgré leur lente convergence vers les standards. </w:t>
-      </w:r>
-      <w:proofErr w:type="spellStart"/>
-      <w:r>
-        <w:t>Boostrap</w:t>
-      </w:r>
-      <w:proofErr w:type="spellEnd"/>
-      <w:r>
-        <w:t xml:space="preserve"> est cross-browser, c'est à dire que la présentation est similaire quel que soit le navigateur utilisé et d'une parfaite compatibilité.</w:t>
+        <w:t>Les navigateurs sont pleins de fantaisies et ont des comportements très différents malgré leur lente convergence vers les standards. Boostrap est cross-browser, c'est à dire que la présentation est similaire quel que soit le navigateur utilisé et d'une parfaite compatibilité.</w:t>
       </w:r>
     </w:p>
     <w:p>
@@ -299,6 +236,7 @@
         <w:ind w:left="360"/>
       </w:pPr>
       <w:r>
+        <w:lastRenderedPageBreak/>
         <w:t>Bootstrap font gagner du temps de développement parce qu'il nous propose les fondations de la présentation.</w:t>
       </w:r>
     </w:p>
@@ -322,13 +260,8 @@
         </w:numPr>
         <w:ind w:left="360"/>
       </w:pPr>
-      <w:proofErr w:type="spellStart"/>
-      <w:r>
-        <w:t>Boostrap</w:t>
-      </w:r>
-      <w:proofErr w:type="spellEnd"/>
-      <w:r>
-        <w:t xml:space="preserve"> propose une grille pour faciliter le positionnement des éléments.</w:t>
+      <w:r>
+        <w:t>Boostrap propose une grille pour faciliter le positionnement des éléments.</w:t>
       </w:r>
     </w:p>
     <w:p>
@@ -340,7 +273,6 @@
         <w:ind w:left="360"/>
       </w:pPr>
       <w:r>
-        <w:lastRenderedPageBreak/>
         <w:t>Bootstrap offre des éléments complémentaires : boutons esthétiques, barres de navigation, etc...</w:t>
       </w:r>
     </w:p>
@@ -366,40 +298,14 @@
       </w:r>
     </w:p>
     <w:p>
-      <w:proofErr w:type="spellStart"/>
       <w:r>
         <w:t>Angular</w:t>
       </w:r>
-      <w:proofErr w:type="spellEnd"/>
       <w:r>
         <w:t xml:space="preserve"> est un</w:t>
       </w:r>
       <w:r>
-        <w:t xml:space="preserve"> </w:t>
-      </w:r>
-      <w:proofErr w:type="spellStart"/>
-      <w:r>
-        <w:t>framework</w:t>
-      </w:r>
-      <w:proofErr w:type="spellEnd"/>
-      <w:r>
-        <w:t xml:space="preserve"> côté client open source basé sur </w:t>
-      </w:r>
-      <w:proofErr w:type="spellStart"/>
-      <w:r>
-        <w:t>TypeScript</w:t>
-      </w:r>
-      <w:proofErr w:type="spellEnd"/>
-      <w:r>
-        <w:t xml:space="preserve"> dirigée par l'équipe du projet </w:t>
-      </w:r>
-      <w:proofErr w:type="spellStart"/>
-      <w:r>
-        <w:t>Angular</w:t>
-      </w:r>
-      <w:proofErr w:type="spellEnd"/>
-      <w:r>
-        <w:t xml:space="preserve"> à Google et par une communauté de particuliers et de sociétés. </w:t>
+        <w:t xml:space="preserve"> framework côté client open source basé sur TypeScript dirigée par l'équipe du projet Angular à Google et par une communauté de particuliers et de sociétés. </w:t>
       </w:r>
     </w:p>
     <w:p>
@@ -418,107 +324,7 @@
           <w:sz w:val="20"/>
           <w:szCs w:val="20"/>
         </w:rPr>
-        <w:t xml:space="preserve">Contrairement à d'autres alternatives intéressantes telles que </w:t>
-      </w:r>
-      <w:proofErr w:type="spellStart"/>
-      <w:r>
-        <w:rPr>
-          <w:rStyle w:val="text-4505230f--texth400-3033861f--textcontentfamily-49a318e1"/>
-          <w:rFonts w:ascii="Arial" w:hAnsi="Arial" w:cs="Arial"/>
-          <w:sz w:val="20"/>
-          <w:szCs w:val="20"/>
-        </w:rPr>
-        <w:t>React</w:t>
-      </w:r>
-      <w:proofErr w:type="spellEnd"/>
-      <w:r>
-        <w:rPr>
-          <w:rStyle w:val="text-4505230f--texth400-3033861f--textcontentfamily-49a318e1"/>
-          <w:rFonts w:ascii="Arial" w:hAnsi="Arial" w:cs="Arial"/>
-          <w:sz w:val="20"/>
-          <w:szCs w:val="20"/>
-        </w:rPr>
-        <w:t xml:space="preserve">, </w:t>
-      </w:r>
-      <w:proofErr w:type="spellStart"/>
-      <w:r>
-        <w:rPr>
-          <w:rStyle w:val="text-4505230f--texth400-3033861f--textcontentfamily-49a318e1"/>
-          <w:rFonts w:ascii="Arial" w:hAnsi="Arial" w:cs="Arial"/>
-          <w:sz w:val="20"/>
-          <w:szCs w:val="20"/>
-        </w:rPr>
-        <w:t>Angular</w:t>
-      </w:r>
-      <w:proofErr w:type="spellEnd"/>
-      <w:r>
-        <w:rPr>
-          <w:rStyle w:val="text-4505230f--texth400-3033861f--textcontentfamily-49a318e1"/>
-          <w:rFonts w:ascii="Arial" w:hAnsi="Arial" w:cs="Arial"/>
-          <w:sz w:val="20"/>
-          <w:szCs w:val="20"/>
-        </w:rPr>
-        <w:t xml:space="preserve"> n'est pas une « </w:t>
-      </w:r>
-      <w:proofErr w:type="spellStart"/>
-      <w:r>
-        <w:rPr>
-          <w:rStyle w:val="text-4505230f--texth400-3033861f--textcontentfamily-49a318e1"/>
-          <w:rFonts w:ascii="Arial" w:hAnsi="Arial" w:cs="Arial"/>
-          <w:sz w:val="20"/>
-          <w:szCs w:val="20"/>
-        </w:rPr>
-        <w:t>library</w:t>
-      </w:r>
-      <w:proofErr w:type="spellEnd"/>
-      <w:r>
-        <w:rPr>
-          <w:rStyle w:val="text-4505230f--texth400-3033861f--textcontentfamily-49a318e1"/>
-          <w:rFonts w:ascii="Arial" w:hAnsi="Arial" w:cs="Arial"/>
-          <w:sz w:val="20"/>
-          <w:szCs w:val="20"/>
-        </w:rPr>
-        <w:t xml:space="preserve"> » mais bien un </w:t>
-      </w:r>
-      <w:proofErr w:type="spellStart"/>
-      <w:r>
-        <w:rPr>
-          <w:rStyle w:val="text-4505230f--texth400-3033861f--textcontentfamily-49a318e1"/>
-          <w:rFonts w:ascii="Arial" w:hAnsi="Arial" w:cs="Arial"/>
-          <w:sz w:val="20"/>
-          <w:szCs w:val="20"/>
-        </w:rPr>
-        <w:t>framework</w:t>
-      </w:r>
-      <w:proofErr w:type="spellEnd"/>
-      <w:r>
-        <w:rPr>
-          <w:rStyle w:val="text-4505230f--texth400-3033861f--textcontentfamily-49a318e1"/>
-          <w:rFonts w:ascii="Arial" w:hAnsi="Arial" w:cs="Arial"/>
-          <w:sz w:val="20"/>
-          <w:szCs w:val="20"/>
-        </w:rPr>
-        <w:t xml:space="preserve"> avec une approche « batteries </w:t>
-      </w:r>
-      <w:proofErr w:type="spellStart"/>
-      <w:r>
-        <w:rPr>
-          <w:rStyle w:val="text-4505230f--texth400-3033861f--textcontentfamily-49a318e1"/>
-          <w:rFonts w:ascii="Arial" w:hAnsi="Arial" w:cs="Arial"/>
-          <w:sz w:val="20"/>
-          <w:szCs w:val="20"/>
-        </w:rPr>
-        <w:t>included</w:t>
-      </w:r>
-      <w:proofErr w:type="spellEnd"/>
-      <w:r>
-        <w:rPr>
-          <w:rStyle w:val="text-4505230f--texth400-3033861f--textcontentfamily-49a318e1"/>
-          <w:rFonts w:ascii="Arial" w:hAnsi="Arial" w:cs="Arial"/>
-          <w:sz w:val="20"/>
-          <w:szCs w:val="20"/>
-        </w:rPr>
-        <w:t> ».</w:t>
+        <w:t>Contrairement à d'autres alternatives intéressantes telles que React, Angular n'est pas une « library » mais bien un framework avec une approche « batteries included ».</w:t>
       </w:r>
     </w:p>
     <w:p>
@@ -530,25 +336,14 @@
           <w:szCs w:val="20"/>
         </w:rPr>
       </w:pPr>
-      <w:proofErr w:type="spellStart"/>
-      <w:r>
-        <w:rPr>
-          <w:rStyle w:val="text-4505230f--texth400-3033861f--textcontentfamily-49a318e1"/>
-          <w:rFonts w:ascii="Arial" w:hAnsi="Arial" w:cs="Arial"/>
-          <w:sz w:val="20"/>
-          <w:szCs w:val="20"/>
-        </w:rPr>
-        <w:t>Angular</w:t>
-      </w:r>
-      <w:proofErr w:type="spellEnd"/>
-      <w:r>
-        <w:rPr>
-          <w:rStyle w:val="text-4505230f--texth400-3033861f--textcontentfamily-49a318e1"/>
-          <w:rFonts w:ascii="Arial" w:hAnsi="Arial" w:cs="Arial"/>
-          <w:sz w:val="20"/>
-          <w:szCs w:val="20"/>
-        </w:rPr>
-        <w:t xml:space="preserve"> fournit donc nativement tout le nécessaire pour produire une application entière avec une configuration standard :</w:t>
+      <w:r>
+        <w:rPr>
+          <w:rStyle w:val="text-4505230f--texth400-3033861f--textcontentfamily-49a318e1"/>
+          <w:rFonts w:ascii="Arial" w:hAnsi="Arial" w:cs="Arial"/>
+          <w:sz w:val="20"/>
+          <w:szCs w:val="20"/>
+        </w:rPr>
+        <w:t>Angular fournit donc nativement tout le nécessaire pour produire une application entière avec une configuration standard :</w:t>
       </w:r>
     </w:p>
     <w:p>
@@ -581,27 +376,7 @@
           <w:sz w:val="20"/>
           <w:szCs w:val="20"/>
         </w:rPr>
-        <w:t xml:space="preserve"> de </w:t>
-      </w:r>
-      <w:proofErr w:type="spellStart"/>
-      <w:r>
-        <w:rPr>
-          <w:rStyle w:val="text-4505230f--texth400-3033861f--textcontentfamily-49a318e1"/>
-          <w:rFonts w:ascii="Arial" w:hAnsi="Arial" w:cs="Arial"/>
-          <w:sz w:val="20"/>
-          <w:szCs w:val="20"/>
-        </w:rPr>
-        <w:t>build</w:t>
-      </w:r>
-      <w:proofErr w:type="spellEnd"/>
-      <w:r>
-        <w:rPr>
-          <w:rStyle w:val="text-4505230f--texth400-3033861f--textcontentfamily-49a318e1"/>
-          <w:rFonts w:ascii="Arial" w:hAnsi="Arial" w:cs="Arial"/>
-          <w:sz w:val="20"/>
-          <w:szCs w:val="20"/>
-        </w:rPr>
-        <w:t xml:space="preserve"> et d'optimisation </w:t>
+        <w:t xml:space="preserve"> de build et d'optimisation </w:t>
       </w:r>
       <w:r>
         <w:rPr>
@@ -716,7 +491,6 @@
         </w:rPr>
         <w:t>« </w:t>
       </w:r>
-      <w:proofErr w:type="spellStart"/>
       <w:r>
         <w:rPr>
           <w:rStyle w:val="lev"/>
@@ -727,7 +501,6 @@
         </w:rPr>
         <w:t>routing</w:t>
       </w:r>
-      <w:proofErr w:type="spellEnd"/>
       <w:r>
         <w:rPr>
           <w:rStyle w:val="text-4505230f--texth400-3033861f--textcontentfamily-49a318e1"/>
@@ -803,7 +576,6 @@
           <w:szCs w:val="20"/>
         </w:rPr>
       </w:pPr>
-      <w:proofErr w:type="spellStart"/>
       <w:r>
         <w:rPr>
           <w:rStyle w:val="lev"/>
@@ -814,7 +586,6 @@
         </w:rPr>
         <w:t>Debug</w:t>
       </w:r>
-      <w:proofErr w:type="spellEnd"/>
       <w:r>
         <w:rPr>
           <w:rStyle w:val="lev"/>
@@ -936,27 +707,7 @@
           <w:sz w:val="20"/>
           <w:szCs w:val="20"/>
         </w:rPr>
-        <w:t xml:space="preserve">Il n'est donc pas nécessaire d'hésiter et de débattre le choix des modules de </w:t>
-      </w:r>
-      <w:proofErr w:type="spellStart"/>
-      <w:r>
-        <w:rPr>
-          <w:rStyle w:val="text-4505230f--texth400-3033861f--textcontentfamily-49a318e1"/>
-          <w:rFonts w:ascii="Arial" w:hAnsi="Arial" w:cs="Arial"/>
-          <w:sz w:val="20"/>
-          <w:szCs w:val="20"/>
-        </w:rPr>
-        <w:t>routing</w:t>
-      </w:r>
-      <w:proofErr w:type="spellEnd"/>
-      <w:r>
-        <w:rPr>
-          <w:rStyle w:val="text-4505230f--texth400-3033861f--textcontentfamily-49a318e1"/>
-          <w:rFonts w:ascii="Arial" w:hAnsi="Arial" w:cs="Arial"/>
-          <w:sz w:val="20"/>
-          <w:szCs w:val="20"/>
-        </w:rPr>
-        <w:t>, de formulaires etc...</w:t>
+        <w:t>Il n'est donc pas nécessaire d'hésiter et de débattre le choix des modules de routing, de formulaires etc...</w:t>
       </w:r>
     </w:p>
     <w:p>
@@ -975,27 +726,7 @@
           <w:sz w:val="20"/>
           <w:szCs w:val="20"/>
         </w:rPr>
-        <w:t xml:space="preserve">Avec </w:t>
-      </w:r>
-      <w:proofErr w:type="spellStart"/>
-      <w:r>
-        <w:rPr>
-          <w:rStyle w:val="text-4505230f--texth400-3033861f--textcontentfamily-49a318e1"/>
-          <w:rFonts w:ascii="Arial" w:hAnsi="Arial" w:cs="Arial"/>
-          <w:sz w:val="20"/>
-          <w:szCs w:val="20"/>
-        </w:rPr>
-        <w:t>Angular</w:t>
-      </w:r>
-      <w:proofErr w:type="spellEnd"/>
-      <w:r>
-        <w:rPr>
-          <w:rStyle w:val="text-4505230f--texth400-3033861f--textcontentfamily-49a318e1"/>
-          <w:rFonts w:ascii="Arial" w:hAnsi="Arial" w:cs="Arial"/>
-          <w:sz w:val="20"/>
-          <w:szCs w:val="20"/>
-        </w:rPr>
-        <w:t xml:space="preserve">, la majorité des applications ont la même structure de projet et la même </w:t>
+        <w:t xml:space="preserve">Avec Angular, la majorité des applications ont la même structure de projet et la même </w:t>
       </w:r>
       <w:r>
         <w:rPr>
@@ -1041,9 +772,99 @@
           <w:sz w:val="20"/>
           <w:szCs w:val="20"/>
         </w:rPr>
-        <w:t xml:space="preserve">Les applications </w:t>
-      </w:r>
-      <w:proofErr w:type="spellStart"/>
+        <w:t>Les applications Angular sont donc homogènes</w:t>
+      </w:r>
+      <w:r>
+        <w:rPr>
+          <w:rStyle w:val="text-4505230f--texth400-3033861f--textcontentfamily-49a318e1"/>
+          <w:rFonts w:ascii="Arial" w:hAnsi="Arial" w:cs="Arial"/>
+          <w:sz w:val="20"/>
+          <w:szCs w:val="20"/>
+        </w:rPr>
+        <w:t xml:space="preserve"> et vous tomberez donc plus rarement sur des </w:t>
+      </w:r>
+      <w:r>
+        <w:rPr>
+          <w:rStyle w:val="text-4505230f--texth400-3033861f--textcontentfamily-49a318e1"/>
+          <w:rFonts w:ascii="Arial" w:hAnsi="Arial" w:cs="Arial"/>
+          <w:sz w:val="20"/>
+          <w:szCs w:val="20"/>
+        </w:rPr>
+        <w:t>« </w:t>
+      </w:r>
+      <w:r>
+        <w:rPr>
+          <w:rStyle w:val="text-4505230f--texth400-3033861f--textcontentfamily-49a318e1"/>
+          <w:rFonts w:ascii="Arial" w:hAnsi="Arial" w:cs="Arial"/>
+          <w:sz w:val="20"/>
+          <w:szCs w:val="20"/>
+        </w:rPr>
+        <w:t>cas particuliers</w:t>
+      </w:r>
+      <w:r>
+        <w:rPr>
+          <w:rStyle w:val="text-4505230f--texth400-3033861f--textcontentfamily-49a318e1"/>
+          <w:rFonts w:ascii="Arial" w:hAnsi="Arial" w:cs="Arial"/>
+          <w:sz w:val="20"/>
+          <w:szCs w:val="20"/>
+        </w:rPr>
+        <w:t> »</w:t>
+      </w:r>
+      <w:r>
+        <w:rPr>
+          <w:rStyle w:val="text-4505230f--texth400-3033861f--textcontentfamily-49a318e1"/>
+          <w:rFonts w:ascii="Arial" w:hAnsi="Arial" w:cs="Arial"/>
+          <w:sz w:val="20"/>
+          <w:szCs w:val="20"/>
+        </w:rPr>
+        <w:t>.</w:t>
+      </w:r>
+    </w:p>
+    <w:p>
+      <w:pPr>
+        <w:pStyle w:val="blockparagraph-544a408c"/>
+        <w:rPr>
+          <w:rStyle w:val="text-4505230f--texth400-3033861f--textcontentfamily-49a318e1"/>
+          <w:rFonts w:ascii="Arial" w:hAnsi="Arial" w:cs="Arial"/>
+          <w:sz w:val="20"/>
+          <w:szCs w:val="20"/>
+        </w:rPr>
+      </w:pPr>
+      <w:r>
+        <w:rPr>
+          <w:rStyle w:val="text-4505230f--texth400-3033861f--textcontentfamily-49a318e1"/>
+          <w:rFonts w:ascii="Arial" w:hAnsi="Arial" w:cs="Arial"/>
+          <w:sz w:val="20"/>
+          <w:szCs w:val="20"/>
+        </w:rPr>
+        <w:t>Dans la plupart des cas, vous éviterez les problèmes de compatibilité de dépendances en laissant l'équipe Angular s'en charger pour vous.</w:t>
+      </w:r>
+    </w:p>
+    <w:p>
+      <w:pPr>
+        <w:pStyle w:val="blockparagraph-544a408c"/>
+        <w:rPr>
+          <w:rFonts w:ascii="Arial" w:hAnsi="Arial" w:cs="Arial"/>
+          <w:sz w:val="20"/>
+          <w:szCs w:val="20"/>
+        </w:rPr>
+      </w:pPr>
+      <w:r>
+        <w:rPr>
+          <w:rFonts w:ascii="Arial" w:hAnsi="Arial" w:cs="Arial"/>
+          <w:sz w:val="20"/>
+          <w:szCs w:val="20"/>
+        </w:rPr>
+        <w:t xml:space="preserve">En outre, </w:t>
+      </w:r>
+      <w:r>
+        <w:rPr>
+          <w:rFonts w:ascii="Arial" w:hAnsi="Arial" w:cs="Arial"/>
+          <w:sz w:val="20"/>
+          <w:szCs w:val="20"/>
+        </w:rPr>
+        <w:t xml:space="preserve">Angular profite de la </w:t>
+      </w:r>
       <w:r>
         <w:rPr>
           <w:rStyle w:val="lev"/>
@@ -1052,9 +873,53 @@
           <w:sz w:val="20"/>
           <w:szCs w:val="20"/>
         </w:rPr>
-        <w:t>Angular</w:t>
-      </w:r>
-      <w:proofErr w:type="spellEnd"/>
+        <w:t>rigueur et flexibilité</w:t>
+      </w:r>
+      <w:r>
+        <w:rPr>
+          <w:rFonts w:ascii="Arial" w:hAnsi="Arial" w:cs="Arial"/>
+          <w:sz w:val="20"/>
+          <w:szCs w:val="20"/>
+        </w:rPr>
+        <w:t xml:space="preserve"> du langage TypeScript.</w:t>
+      </w:r>
+    </w:p>
+    <w:p>
+      <w:pPr>
+        <w:pStyle w:val="blockparagraph-544a408c"/>
+        <w:rPr>
+          <w:rFonts w:ascii="Arial" w:hAnsi="Arial" w:cs="Arial"/>
+          <w:sz w:val="20"/>
+          <w:szCs w:val="20"/>
+        </w:rPr>
+      </w:pPr>
+      <w:r>
+        <w:rPr>
+          <w:rStyle w:val="text-4505230f--texth400-3033861f--textcontentfamily-49a318e1"/>
+          <w:rFonts w:ascii="Arial" w:hAnsi="Arial" w:cs="Arial"/>
+          <w:sz w:val="20"/>
+          <w:szCs w:val="20"/>
+        </w:rPr>
+        <w:t xml:space="preserve">Angular fournit </w:t>
+      </w:r>
+      <w:r>
+        <w:rPr>
+          <w:rStyle w:val="text-4505230f--texth400-3033861f--textcontentfamily-49a318e1"/>
+          <w:rFonts w:ascii="Arial" w:hAnsi="Arial" w:cs="Arial"/>
+          <w:sz w:val="20"/>
+          <w:szCs w:val="20"/>
+        </w:rPr>
+        <w:t xml:space="preserve">aussi </w:t>
+      </w:r>
+      <w:r>
+        <w:rPr>
+          <w:rStyle w:val="text-4505230f--texth400-3033861f--textcontentfamily-49a318e1"/>
+          <w:rFonts w:ascii="Arial" w:hAnsi="Arial" w:cs="Arial"/>
+          <w:sz w:val="20"/>
+          <w:szCs w:val="20"/>
+        </w:rPr>
+        <w:t xml:space="preserve">nativement le nécessaire pour produire des </w:t>
+      </w:r>
       <w:r>
         <w:rPr>
           <w:rStyle w:val="lev"/>
@@ -1063,43 +928,7 @@
           <w:sz w:val="20"/>
           <w:szCs w:val="20"/>
         </w:rPr>
-        <w:t xml:space="preserve"> sont donc homogènes</w:t>
-      </w:r>
-      <w:r>
-        <w:rPr>
-          <w:rStyle w:val="text-4505230f--texth400-3033861f--textcontentfamily-49a318e1"/>
-          <w:rFonts w:ascii="Arial" w:hAnsi="Arial" w:cs="Arial"/>
-          <w:sz w:val="20"/>
-          <w:szCs w:val="20"/>
-        </w:rPr>
-        <w:t xml:space="preserve"> et vous tomberez donc plus rarement sur des </w:t>
-      </w:r>
-      <w:r>
-        <w:rPr>
-          <w:rStyle w:val="text-4505230f--texth400-3033861f--textcontentfamily-49a318e1"/>
-          <w:rFonts w:ascii="Arial" w:hAnsi="Arial" w:cs="Arial"/>
-          <w:sz w:val="20"/>
-          <w:szCs w:val="20"/>
-        </w:rPr>
-        <w:t>« </w:t>
-      </w:r>
-      <w:r>
-        <w:rPr>
-          <w:rStyle w:val="text-4505230f--texth400-3033861f--textcontentfamily-49a318e1"/>
-          <w:rFonts w:ascii="Arial" w:hAnsi="Arial" w:cs="Arial"/>
-          <w:sz w:val="20"/>
-          <w:szCs w:val="20"/>
-        </w:rPr>
-        <w:t>cas particuliers</w:t>
-      </w:r>
-      <w:r>
-        <w:rPr>
-          <w:rStyle w:val="text-4505230f--texth400-3033861f--textcontentfamily-49a318e1"/>
-          <w:rFonts w:ascii="Arial" w:hAnsi="Arial" w:cs="Arial"/>
-          <w:sz w:val="20"/>
-          <w:szCs w:val="20"/>
-        </w:rPr>
-        <w:t> »</w:t>
+        <w:t>Progressive Web Apps</w:t>
       </w:r>
       <w:r>
         <w:rPr>
@@ -1115,112 +944,39 @@
       <w:pPr>
         <w:pStyle w:val="blockparagraph-544a408c"/>
         <w:rPr>
-          <w:rStyle w:val="text-4505230f--texth400-3033861f--textcontentfamily-49a318e1"/>
-          <w:rFonts w:ascii="Arial" w:hAnsi="Arial" w:cs="Arial"/>
-          <w:sz w:val="20"/>
-          <w:szCs w:val="20"/>
-        </w:rPr>
-      </w:pPr>
-      <w:r>
-        <w:rPr>
-          <w:rStyle w:val="text-4505230f--texth400-3033861f--textcontentfamily-49a318e1"/>
-          <w:rFonts w:ascii="Arial" w:hAnsi="Arial" w:cs="Arial"/>
-          <w:sz w:val="20"/>
-          <w:szCs w:val="20"/>
-        </w:rPr>
-        <w:t xml:space="preserve">Dans la plupart des cas, vous éviterez les problèmes de compatibilité de dépendances en laissant l'équipe </w:t>
-      </w:r>
-      <w:proofErr w:type="spellStart"/>
-      <w:r>
-        <w:rPr>
-          <w:rStyle w:val="text-4505230f--texth400-3033861f--textcontentfamily-49a318e1"/>
-          <w:rFonts w:ascii="Arial" w:hAnsi="Arial" w:cs="Arial"/>
-          <w:sz w:val="20"/>
-          <w:szCs w:val="20"/>
-        </w:rPr>
-        <w:t>Angular</w:t>
-      </w:r>
-      <w:proofErr w:type="spellEnd"/>
-      <w:r>
-        <w:rPr>
-          <w:rStyle w:val="text-4505230f--texth400-3033861f--textcontentfamily-49a318e1"/>
-          <w:rFonts w:ascii="Arial" w:hAnsi="Arial" w:cs="Arial"/>
-          <w:sz w:val="20"/>
-          <w:szCs w:val="20"/>
-        </w:rPr>
-        <w:t xml:space="preserve"> s'en charger pour vous.</w:t>
+          <w:rFonts w:ascii="Arial" w:hAnsi="Arial" w:cs="Arial"/>
+          <w:sz w:val="20"/>
+          <w:szCs w:val="20"/>
+        </w:rPr>
+      </w:pPr>
+      <w:r>
+        <w:rPr>
+          <w:rStyle w:val="text-4505230f--texth400-3033861f--textcontentfamily-49a318e1"/>
+          <w:rFonts w:ascii="Arial" w:hAnsi="Arial" w:cs="Arial"/>
+          <w:sz w:val="20"/>
+          <w:szCs w:val="20"/>
+        </w:rPr>
+        <w:t>On peut donc rapidement produire des applications webs donnant l'illusion d'une application native tout en restant résilient aux problèmes de connexion.</w:t>
       </w:r>
     </w:p>
     <w:p>
       <w:pPr>
         <w:pStyle w:val="blockparagraph-544a408c"/>
         <w:rPr>
-          <w:rFonts w:ascii="Arial" w:hAnsi="Arial" w:cs="Arial"/>
-          <w:sz w:val="20"/>
-          <w:szCs w:val="20"/>
-        </w:rPr>
-      </w:pPr>
-      <w:r>
-        <w:rPr>
-          <w:rFonts w:ascii="Arial" w:hAnsi="Arial" w:cs="Arial"/>
-          <w:sz w:val="20"/>
-          <w:szCs w:val="20"/>
-        </w:rPr>
-        <w:t xml:space="preserve">En outre, </w:t>
-      </w:r>
-      <w:proofErr w:type="spellStart"/>
-      <w:r>
-        <w:rPr>
-          <w:rFonts w:ascii="Arial" w:hAnsi="Arial" w:cs="Arial"/>
-          <w:sz w:val="20"/>
-          <w:szCs w:val="20"/>
-        </w:rPr>
-        <w:t>Angular</w:t>
-      </w:r>
-      <w:proofErr w:type="spellEnd"/>
-      <w:r>
-        <w:rPr>
-          <w:rFonts w:ascii="Arial" w:hAnsi="Arial" w:cs="Arial"/>
-          <w:sz w:val="20"/>
-          <w:szCs w:val="20"/>
-        </w:rPr>
-        <w:t xml:space="preserve"> profite de la </w:t>
-      </w:r>
-      <w:r>
-        <w:rPr>
-          <w:rStyle w:val="lev"/>
-          <w:rFonts w:ascii="Arial" w:hAnsi="Arial" w:cs="Arial"/>
-          <w:b w:val="0"/>
-          <w:sz w:val="20"/>
-          <w:szCs w:val="20"/>
-        </w:rPr>
-        <w:t>rigueur et flexibilité</w:t>
-      </w:r>
-      <w:r>
-        <w:rPr>
-          <w:rFonts w:ascii="Arial" w:hAnsi="Arial" w:cs="Arial"/>
-          <w:sz w:val="20"/>
-          <w:szCs w:val="20"/>
-        </w:rPr>
-        <w:t xml:space="preserve"> du langage </w:t>
-      </w:r>
-      <w:proofErr w:type="spellStart"/>
-      <w:r>
-        <w:rPr>
-          <w:rFonts w:ascii="Arial" w:hAnsi="Arial" w:cs="Arial"/>
-          <w:sz w:val="20"/>
-          <w:szCs w:val="20"/>
-        </w:rPr>
-        <w:t>TypeScript</w:t>
-      </w:r>
-      <w:proofErr w:type="spellEnd"/>
-      <w:r>
-        <w:rPr>
-          <w:rFonts w:ascii="Arial" w:hAnsi="Arial" w:cs="Arial"/>
-          <w:sz w:val="20"/>
-          <w:szCs w:val="20"/>
-        </w:rPr>
-        <w:t>.</w:t>
+          <w:rStyle w:val="text-4505230f--texth400-3033861f--textcontentfamily-49a318e1"/>
+          <w:rFonts w:ascii="Arial" w:hAnsi="Arial" w:cs="Arial"/>
+          <w:sz w:val="20"/>
+          <w:szCs w:val="20"/>
+        </w:rPr>
+      </w:pPr>
+      <w:r>
+        <w:rPr>
+          <w:rStyle w:val="text-4505230f--texth400-3033861f--textcontentfamily-49a318e1"/>
+          <w:rFonts w:ascii="Arial" w:hAnsi="Arial" w:cs="Arial"/>
+          <w:sz w:val="20"/>
+          <w:szCs w:val="20"/>
+        </w:rPr>
+        <w:t>L'idée est de voir le web comme des applications interreliées plutôt que des sites web contenant des pages.</w:t>
       </w:r>
     </w:p>
     <w:p>
@@ -1232,171 +988,20 @@
           <w:szCs w:val="20"/>
         </w:rPr>
       </w:pPr>
-      <w:proofErr w:type="spellStart"/>
-      <w:r>
-        <w:rPr>
-          <w:rStyle w:val="text-4505230f--texth400-3033861f--textcontentfamily-49a318e1"/>
-          <w:rFonts w:ascii="Arial" w:hAnsi="Arial" w:cs="Arial"/>
-          <w:sz w:val="20"/>
-          <w:szCs w:val="20"/>
-        </w:rPr>
-        <w:t>Angular</w:t>
-      </w:r>
-      <w:proofErr w:type="spellEnd"/>
-      <w:r>
-        <w:rPr>
-          <w:rStyle w:val="text-4505230f--texth400-3033861f--textcontentfamily-49a318e1"/>
-          <w:rFonts w:ascii="Arial" w:hAnsi="Arial" w:cs="Arial"/>
-          <w:sz w:val="20"/>
-          <w:szCs w:val="20"/>
-        </w:rPr>
-        <w:t xml:space="preserve"> fournit </w:t>
-      </w:r>
-      <w:r>
-        <w:rPr>
-          <w:rStyle w:val="text-4505230f--texth400-3033861f--textcontentfamily-49a318e1"/>
-          <w:rFonts w:ascii="Arial" w:hAnsi="Arial" w:cs="Arial"/>
-          <w:sz w:val="20"/>
-          <w:szCs w:val="20"/>
-        </w:rPr>
-        <w:t xml:space="preserve">aussi </w:t>
-      </w:r>
-      <w:r>
-        <w:rPr>
-          <w:rStyle w:val="text-4505230f--texth400-3033861f--textcontentfamily-49a318e1"/>
-          <w:rFonts w:ascii="Arial" w:hAnsi="Arial" w:cs="Arial"/>
-          <w:sz w:val="20"/>
-          <w:szCs w:val="20"/>
-        </w:rPr>
-        <w:t xml:space="preserve">nativement le nécessaire pour produire des </w:t>
-      </w:r>
-      <w:r>
-        <w:rPr>
-          <w:rStyle w:val="lev"/>
-          <w:rFonts w:ascii="Arial" w:hAnsi="Arial" w:cs="Arial"/>
-          <w:b w:val="0"/>
-          <w:sz w:val="20"/>
-          <w:szCs w:val="20"/>
-        </w:rPr>
-        <w:t>Progressive Web Apps</w:t>
-      </w:r>
-      <w:r>
-        <w:rPr>
-          <w:rStyle w:val="text-4505230f--texth400-3033861f--textcontentfamily-49a318e1"/>
-          <w:rFonts w:ascii="Arial" w:hAnsi="Arial" w:cs="Arial"/>
-          <w:sz w:val="20"/>
-          <w:szCs w:val="20"/>
-        </w:rPr>
-        <w:t>.</w:t>
-      </w:r>
-    </w:p>
-    <w:p>
-      <w:pPr>
-        <w:pStyle w:val="blockparagraph-544a408c"/>
-        <w:rPr>
-          <w:rFonts w:ascii="Arial" w:hAnsi="Arial" w:cs="Arial"/>
-          <w:sz w:val="20"/>
-          <w:szCs w:val="20"/>
-        </w:rPr>
-      </w:pPr>
-      <w:r>
-        <w:rPr>
-          <w:rStyle w:val="text-4505230f--texth400-3033861f--textcontentfamily-49a318e1"/>
-          <w:rFonts w:ascii="Arial" w:hAnsi="Arial" w:cs="Arial"/>
-          <w:sz w:val="20"/>
-          <w:szCs w:val="20"/>
-        </w:rPr>
-        <w:t xml:space="preserve">On peut donc rapidement produire des applications </w:t>
-      </w:r>
-      <w:proofErr w:type="spellStart"/>
-      <w:r>
-        <w:rPr>
-          <w:rStyle w:val="text-4505230f--texth400-3033861f--textcontentfamily-49a318e1"/>
-          <w:rFonts w:ascii="Arial" w:hAnsi="Arial" w:cs="Arial"/>
-          <w:sz w:val="20"/>
-          <w:szCs w:val="20"/>
-        </w:rPr>
-        <w:t>webs</w:t>
-      </w:r>
-      <w:proofErr w:type="spellEnd"/>
-      <w:r>
-        <w:rPr>
-          <w:rStyle w:val="text-4505230f--texth400-3033861f--textcontentfamily-49a318e1"/>
-          <w:rFonts w:ascii="Arial" w:hAnsi="Arial" w:cs="Arial"/>
-          <w:sz w:val="20"/>
-          <w:szCs w:val="20"/>
-        </w:rPr>
-        <w:t xml:space="preserve"> donnant l'illusion d'une application native tout en restant résilient aux problèmes de connexion.</w:t>
-      </w:r>
-    </w:p>
-    <w:p>
-      <w:pPr>
-        <w:pStyle w:val="blockparagraph-544a408c"/>
-        <w:rPr>
-          <w:rStyle w:val="text-4505230f--texth400-3033861f--textcontentfamily-49a318e1"/>
-          <w:rFonts w:ascii="Arial" w:hAnsi="Arial" w:cs="Arial"/>
-          <w:sz w:val="20"/>
-          <w:szCs w:val="20"/>
-        </w:rPr>
-      </w:pPr>
-      <w:r>
-        <w:rPr>
-          <w:rStyle w:val="text-4505230f--texth400-3033861f--textcontentfamily-49a318e1"/>
-          <w:rFonts w:ascii="Arial" w:hAnsi="Arial" w:cs="Arial"/>
-          <w:sz w:val="20"/>
-          <w:szCs w:val="20"/>
-        </w:rPr>
-        <w:t>L'idée est de voir le web comme des applications interreliées plutôt que des sites web contenant des pages.</w:t>
-      </w:r>
-    </w:p>
-    <w:p>
-      <w:pPr>
-        <w:pStyle w:val="blockparagraph-544a408c"/>
-        <w:rPr>
-          <w:rFonts w:ascii="Arial" w:hAnsi="Arial" w:cs="Arial"/>
-          <w:sz w:val="20"/>
-          <w:szCs w:val="20"/>
-        </w:rPr>
-      </w:pPr>
-      <w:r>
-        <w:rPr>
-          <w:rStyle w:val="text-4505230f--texth400-3033861f--textcontentfamily-49a318e1"/>
-          <w:rFonts w:ascii="Arial" w:hAnsi="Arial" w:cs="Arial"/>
-          <w:sz w:val="20"/>
-          <w:szCs w:val="20"/>
-        </w:rPr>
-        <w:t xml:space="preserve">Ce qui pourrait être très </w:t>
-      </w:r>
-      <w:r>
-        <w:rPr>
-          <w:rStyle w:val="text-4505230f--texth400-3033861f--textcontentfamily-49a318e1"/>
-          <w:rFonts w:ascii="Arial" w:hAnsi="Arial" w:cs="Arial"/>
-          <w:sz w:val="20"/>
-          <w:szCs w:val="20"/>
-        </w:rPr>
-        <w:t>intéressant</w:t>
-      </w:r>
-      <w:r>
-        <w:rPr>
-          <w:rStyle w:val="text-4505230f--texth400-3033861f--textcontentfamily-49a318e1"/>
-          <w:rFonts w:ascii="Arial" w:hAnsi="Arial" w:cs="Arial"/>
-          <w:sz w:val="20"/>
-          <w:szCs w:val="20"/>
-        </w:rPr>
-        <w:t xml:space="preserve"> pour de futures évolutions de notre logiciel.</w:t>
-      </w:r>
-    </w:p>
-    <w:p>
-      <w:r>
-        <w:t xml:space="preserve">Même si </w:t>
-      </w:r>
-      <w:proofErr w:type="spellStart"/>
-      <w:r>
-        <w:t>Angular</w:t>
-      </w:r>
-      <w:proofErr w:type="spellEnd"/>
-      <w:r>
-        <w:t xml:space="preserve"> est en perte de vitesse face à ses concurrents, c’est sur ce langage que l’équipe projet a misé pour la bonne réalisation de cette application.</w:t>
+      <w:r>
+        <w:rPr>
+          <w:rStyle w:val="text-4505230f--texth400-3033861f--textcontentfamily-49a318e1"/>
+          <w:rFonts w:ascii="Arial" w:hAnsi="Arial" w:cs="Arial"/>
+          <w:sz w:val="20"/>
+          <w:szCs w:val="20"/>
+        </w:rPr>
+        <w:t>Ce qui pourrait être très intéressant pour de futures évolutions de notre logiciel.</w:t>
+      </w:r>
+    </w:p>
+    <w:p>
+      <w:r>
+        <w:lastRenderedPageBreak/>
+        <w:t>Même si Angular est en perte de vitesse face à ses concurrents, c’est sur ce langage que l’équipe projet a misé pour la bonne réalisation de cette application.</w:t>
       </w:r>
     </w:p>
     <w:p>
@@ -1404,188 +1009,11 @@
         <w:rPr>
           <w:noProof/>
         </w:rPr>
-        <w:lastRenderedPageBreak/>
         <w:drawing>
           <wp:inline distT="0" distB="0" distL="0" distR="0" wp14:anchorId="55982951" wp14:editId="32BA0FA9">
             <wp:extent cx="5761355" cy="2948305"/>
             <wp:effectExtent l="0" t="0" r="0" b="4445"/>
             <wp:docPr id="6" name="Image 6"/>
-            <wp:cNvGraphicFramePr>
-              <a:graphicFrameLocks xmlns:a="http://schemas.openxmlformats.org/drawingml/2006/main" noChangeAspect="1"/>
-            </wp:cNvGraphicFramePr>
-            <a:graphic xmlns:a="http://schemas.openxmlformats.org/drawingml/2006/main">
-              <a:graphicData uri="http://schemas.openxmlformats.org/drawingml/2006/picture">
-                <pic:pic xmlns:pic="http://schemas.openxmlformats.org/drawingml/2006/picture">
-                  <pic:nvPicPr>
-                    <pic:cNvPr id="1" name=""/>
-                    <pic:cNvPicPr/>
-                  </pic:nvPicPr>
-                  <pic:blipFill>
-                    <a:blip r:embed="rId7"/>
-                    <a:stretch>
-                      <a:fillRect/>
-                    </a:stretch>
-                  </pic:blipFill>
-                  <pic:spPr>
-                    <a:xfrm>
-                      <a:off x="0" y="0"/>
-                      <a:ext cx="5761355" cy="2948305"/>
-                    </a:xfrm>
-                    <a:prstGeom prst="rect">
-                      <a:avLst/>
-                    </a:prstGeom>
-                  </pic:spPr>
-                </pic:pic>
-              </a:graphicData>
-            </a:graphic>
-          </wp:inline>
-        </w:drawing>
-      </w:r>
-      <w:bookmarkStart w:id="5" w:name="_Toc523217625"/>
-    </w:p>
-    <w:p>
-      <w:pPr>
-        <w:pStyle w:val="Lgende"/>
-        <w:jc w:val="center"/>
-      </w:pPr>
-      <w:r>
-        <w:t xml:space="preserve">Figure </w:t>
-      </w:r>
-      <w:r>
-        <w:fldChar w:fldCharType="begin"/>
-      </w:r>
-      <w:r>
-        <w:instrText xml:space="preserve"> SEQ Figure \* ARABIC </w:instrText>
-      </w:r>
-      <w:r>
-        <w:fldChar w:fldCharType="separate"/>
-      </w:r>
-      <w:r>
-        <w:rPr>
-          <w:noProof/>
-        </w:rPr>
-        <w:t>1</w:t>
-      </w:r>
-      <w:r>
-        <w:rPr>
-          <w:noProof/>
-        </w:rPr>
-        <w:fldChar w:fldCharType="end"/>
-      </w:r>
-      <w:r>
-        <w:t xml:space="preserve"> : Nombres de recherches à propos des </w:t>
-      </w:r>
-      <w:proofErr w:type="spellStart"/>
-      <w:r>
-        <w:t>framework</w:t>
-      </w:r>
-      <w:proofErr w:type="spellEnd"/>
-      <w:r>
-        <w:t xml:space="preserve"> front </w:t>
-      </w:r>
-      <w:r>
-        <w:t>JS</w:t>
-      </w:r>
-    </w:p>
-    <w:p/>
-    <w:p>
-      <w:pPr>
-        <w:pStyle w:val="Titre1"/>
-      </w:pPr>
-      <w:r>
-        <w:t>Back-end</w:t>
-      </w:r>
-      <w:bookmarkEnd w:id="5"/>
-    </w:p>
-    <w:p>
-      <w:pPr>
-        <w:pStyle w:val="TitreNiveau2"/>
-        <w:spacing w:line="600" w:lineRule="auto"/>
-      </w:pPr>
-      <w:r>
-        <w:t xml:space="preserve"> </w:t>
-      </w:r>
-      <w:bookmarkStart w:id="6" w:name="_Toc523217626"/>
-      <w:r>
-        <w:t>Node</w:t>
-      </w:r>
-      <w:bookmarkEnd w:id="6"/>
-    </w:p>
-    <w:p>
-      <w:r>
-        <w:t>Node bénéficie de la puissance de JavaScript pour proposer une toute nouvelle façon de développer des sites web dynamiques.</w:t>
-      </w:r>
-    </w:p>
-    <w:p>
-      <w:r>
-        <w:t>Node offre un environnement côté serveur qui nous permet aussi d'utiliser le langage JavaScript pour générer des pages web. En gros, il vient en remplacement de langages serveur comme PHP, Java EE, etc.</w:t>
-      </w:r>
-    </w:p>
-    <w:p>
-      <w:r>
-        <w:t>JavaScript est un langage basé sur les évènements, donc Node est lui-même basé sur les évènements. Du coup, c'est toute la façon d'écrire des applications web qui change. Et c'est de là que Node tire toute sa puissance et sa rapidité.</w:t>
-      </w:r>
-    </w:p>
-    <w:p>
-      <w:r>
-        <w:t>Comme JavaScript est un langage conçu autour de la notion d'évènement, Node.js a pu mettre en place une architecture de code entièrement non bloquante.</w:t>
-      </w:r>
-    </w:p>
-    <w:p>
-      <w:pPr>
-        <w:pStyle w:val="TitreNiveau3"/>
-        <w:spacing w:line="600" w:lineRule="auto"/>
-      </w:pPr>
-      <w:bookmarkStart w:id="7" w:name="_Toc523217627"/>
-      <w:r>
-        <w:t>Express</w:t>
-      </w:r>
-      <w:bookmarkEnd w:id="7"/>
-    </w:p>
-    <w:p>
-      <w:r>
-        <w:t xml:space="preserve">Express est un </w:t>
-      </w:r>
-      <w:proofErr w:type="spellStart"/>
-      <w:r>
-        <w:t>framework</w:t>
-      </w:r>
-      <w:proofErr w:type="spellEnd"/>
-      <w:r>
-        <w:t xml:space="preserve"> qui est basé sur Node. Il permet d'éviter les tâches répétitives qui sont imposées par la nature bas niveau de Node.</w:t>
-      </w:r>
-      <w:r>
-        <w:t xml:space="preserve"> Il est de plus en plus populaire et s’impose comme le </w:t>
-      </w:r>
-      <w:proofErr w:type="spellStart"/>
-      <w:r>
-        <w:t>framework</w:t>
-      </w:r>
-      <w:proofErr w:type="spellEnd"/>
-      <w:r>
-        <w:t xml:space="preserve"> le plus utilisé avec la technologie Node.</w:t>
-      </w:r>
-    </w:p>
-    <w:p>
-      <w:pPr>
-        <w:keepNext/>
-        <w:jc w:val="center"/>
-      </w:pPr>
-    </w:p>
-    <w:p>
-      <w:pPr>
-        <w:keepNext/>
-        <w:jc w:val="center"/>
-      </w:pPr>
-      <w:r>
-        <w:rPr>
-          <w:noProof/>
-        </w:rPr>
-        <w:drawing>
-          <wp:inline distT="0" distB="0" distL="0" distR="0" wp14:anchorId="1325782F" wp14:editId="43989038">
-            <wp:extent cx="5761355" cy="2551430"/>
-            <wp:effectExtent l="0" t="0" r="0" b="1270"/>
-            <wp:docPr id="5" name="Image 5"/>
             <wp:cNvGraphicFramePr>
               <a:graphicFrameLocks xmlns:a="http://schemas.openxmlformats.org/drawingml/2006/main" noChangeAspect="1"/>
             </wp:cNvGraphicFramePr>
@@ -1605,6 +1033,145 @@
                   <pic:spPr>
                     <a:xfrm>
                       <a:off x="0" y="0"/>
+                      <a:ext cx="5761355" cy="2948305"/>
+                    </a:xfrm>
+                    <a:prstGeom prst="rect">
+                      <a:avLst/>
+                    </a:prstGeom>
+                  </pic:spPr>
+                </pic:pic>
+              </a:graphicData>
+            </a:graphic>
+          </wp:inline>
+        </w:drawing>
+      </w:r>
+      <w:bookmarkStart w:id="6" w:name="_Toc523217625"/>
+    </w:p>
+    <w:p>
+      <w:pPr>
+        <w:pStyle w:val="Lgende"/>
+        <w:jc w:val="center"/>
+      </w:pPr>
+      <w:r>
+        <w:t xml:space="preserve">Figure </w:t>
+      </w:r>
+      <w:fldSimple w:instr=" SEQ Figure \* ARABIC ">
+        <w:r>
+          <w:rPr>
+            <w:noProof/>
+          </w:rPr>
+          <w:t>1</w:t>
+        </w:r>
+      </w:fldSimple>
+      <w:r>
+        <w:t xml:space="preserve"> : Nombres de recherches à propos des framework front </w:t>
+      </w:r>
+      <w:r>
+        <w:t>JS</w:t>
+      </w:r>
+    </w:p>
+    <w:p/>
+    <w:p>
+      <w:pPr>
+        <w:pStyle w:val="Titre1"/>
+      </w:pPr>
+      <w:r>
+        <w:t>Back-end</w:t>
+      </w:r>
+      <w:bookmarkEnd w:id="6"/>
+    </w:p>
+    <w:p>
+      <w:pPr>
+        <w:pStyle w:val="TitreNiveau2"/>
+        <w:spacing w:line="600" w:lineRule="auto"/>
+      </w:pPr>
+      <w:r>
+        <w:t xml:space="preserve"> </w:t>
+      </w:r>
+      <w:bookmarkStart w:id="7" w:name="_Toc523217626"/>
+      <w:r>
+        <w:t>Node</w:t>
+      </w:r>
+      <w:bookmarkEnd w:id="7"/>
+    </w:p>
+    <w:p>
+      <w:r>
+        <w:t>Node bénéficie de la puissance de JavaScript pour proposer une toute nouvelle façon de développer des sites web dynamiques.</w:t>
+      </w:r>
+    </w:p>
+    <w:p>
+      <w:r>
+        <w:t>Node offre un environnement côté serveur qui nous permet aussi d'utiliser le langage JavaScript pour générer des pages web. En gros, il vient en remplacement de langages serveur comme PHP, Java EE, etc.</w:t>
+      </w:r>
+    </w:p>
+    <w:p>
+      <w:r>
+        <w:t>JavaScript est un langage basé sur les évènements, donc Node est lui-même basé sur les évènements. Du coup, c'est toute la façon d'écrire des applications web qui change. Et c'est de là que Node tire toute sa puissance et sa rapidité.</w:t>
+      </w:r>
+    </w:p>
+    <w:p>
+      <w:r>
+        <w:t>Comme JavaScript est un langage conçu autour de la notion d'évènement, Node.js a pu mettre en place une architecture de code entièrement non bloquante.</w:t>
+      </w:r>
+    </w:p>
+    <w:p>
+      <w:pPr>
+        <w:pStyle w:val="TitreNiveau3"/>
+        <w:spacing w:line="600" w:lineRule="auto"/>
+      </w:pPr>
+      <w:bookmarkStart w:id="8" w:name="_Toc523217627"/>
+      <w:r>
+        <w:t>Express</w:t>
+      </w:r>
+      <w:bookmarkEnd w:id="8"/>
+    </w:p>
+    <w:p>
+      <w:r>
+        <w:t>Express est un framework qui est basé sur Node. Il permet d'éviter les tâches répétitives qui sont imposées par la nature bas niveau de Node.</w:t>
+      </w:r>
+      <w:r>
+        <w:t xml:space="preserve"> Il est de plus en plus populaire et s’impose comme le framework le plus utilisé avec la technologie Node.</w:t>
+      </w:r>
+    </w:p>
+    <w:p>
+      <w:pPr>
+        <w:keepNext/>
+        <w:jc w:val="center"/>
+      </w:pPr>
+    </w:p>
+    <w:p>
+      <w:pPr>
+        <w:keepNext/>
+        <w:jc w:val="center"/>
+      </w:pPr>
+      <w:r>
+        <w:rPr>
+          <w:noProof/>
+        </w:rPr>
+        <w:drawing>
+          <wp:inline distT="0" distB="0" distL="0" distR="0" wp14:anchorId="1325782F" wp14:editId="43989038">
+            <wp:extent cx="5761355" cy="2551430"/>
+            <wp:effectExtent l="0" t="0" r="0" b="1270"/>
+            <wp:docPr id="5" name="Image 5"/>
+            <wp:cNvGraphicFramePr>
+              <a:graphicFrameLocks xmlns:a="http://schemas.openxmlformats.org/drawingml/2006/main" noChangeAspect="1"/>
+            </wp:cNvGraphicFramePr>
+            <a:graphic xmlns:a="http://schemas.openxmlformats.org/drawingml/2006/main">
+              <a:graphicData uri="http://schemas.openxmlformats.org/drawingml/2006/picture">
+                <pic:pic xmlns:pic="http://schemas.openxmlformats.org/drawingml/2006/picture">
+                  <pic:nvPicPr>
+                    <pic:cNvPr id="1" name=""/>
+                    <pic:cNvPicPr/>
+                  </pic:nvPicPr>
+                  <pic:blipFill>
+                    <a:blip r:embed="rId9"/>
+                    <a:stretch>
+                      <a:fillRect/>
+                    </a:stretch>
+                  </pic:blipFill>
+                  <pic:spPr>
+                    <a:xfrm>
+                      <a:off x="0" y="0"/>
                       <a:ext cx="5761355" cy="2551430"/>
                     </a:xfrm>
                     <a:prstGeom prst="rect">
@@ -1623,43 +1190,22 @@
         <w:pStyle w:val="Lgende"/>
         <w:jc w:val="center"/>
       </w:pPr>
-      <w:bookmarkStart w:id="8" w:name="_Toc523754854"/>
+      <w:bookmarkStart w:id="9" w:name="_Toc523754854"/>
       <w:r>
         <w:t xml:space="preserve">Figure </w:t>
       </w:r>
-      <w:r>
-        <w:fldChar w:fldCharType="begin"/>
-      </w:r>
-      <w:r>
-        <w:instrText xml:space="preserve"> SEQ Figure \* ARABIC </w:instrText>
-      </w:r>
-      <w:r>
-        <w:fldChar w:fldCharType="separate"/>
-      </w:r>
-      <w:r>
-        <w:rPr>
-          <w:noProof/>
-        </w:rPr>
-        <w:t>2</w:t>
-      </w:r>
-      <w:r>
-        <w:rPr>
-          <w:noProof/>
-        </w:rPr>
-        <w:fldChar w:fldCharType="end"/>
-      </w:r>
-      <w:r>
-        <w:t xml:space="preserve"> : Etat des </w:t>
-      </w:r>
-      <w:proofErr w:type="spellStart"/>
-      <w:r>
-        <w:t>framework</w:t>
-      </w:r>
-      <w:proofErr w:type="spellEnd"/>
-      <w:r>
-        <w:t xml:space="preserve"> back </w:t>
-      </w:r>
-      <w:bookmarkEnd w:id="8"/>
+      <w:fldSimple w:instr=" SEQ Figure \* ARABIC ">
+        <w:r>
+          <w:rPr>
+            <w:noProof/>
+          </w:rPr>
+          <w:t>2</w:t>
+        </w:r>
+      </w:fldSimple>
+      <w:r>
+        <w:t xml:space="preserve"> : Etat des framework back </w:t>
+      </w:r>
+      <w:bookmarkEnd w:id="9"/>
       <w:r>
         <w:t>JS</w:t>
       </w:r>
@@ -1668,7 +1214,7 @@
       <w:r>
         <w:t xml:space="preserve">Source : </w:t>
       </w:r>
-      <w:hyperlink r:id="rId9" w:history="1">
+      <w:hyperlink r:id="rId10" w:history="1">
         <w:r>
           <w:rPr>
             <w:rStyle w:val="Lienhypertexte"/>
@@ -1691,31 +1237,18 @@
         </w:rPr>
         <w:t xml:space="preserve"> </w:t>
       </w:r>
-      <w:bookmarkStart w:id="9" w:name="_Toc523217628"/>
+      <w:bookmarkStart w:id="10" w:name="_Toc523217628"/>
       <w:r>
         <w:t>M</w:t>
       </w:r>
-      <w:bookmarkEnd w:id="9"/>
+      <w:bookmarkEnd w:id="10"/>
       <w:r>
         <w:t>ariadb</w:t>
       </w:r>
     </w:p>
     <w:p>
-      <w:proofErr w:type="spellStart"/>
-      <w:r>
-        <w:t>MariaDB</w:t>
-      </w:r>
-      <w:proofErr w:type="spellEnd"/>
-      <w:r>
-        <w:t xml:space="preserve"> est un système de gestion de base de données édité sous licence GPL. Il s'agit d'un fork communautaire de MySQL : la gouvernance du projet est assurée par la fondation </w:t>
-      </w:r>
-      <w:proofErr w:type="spellStart"/>
-      <w:r>
-        <w:t>MariaDB</w:t>
-      </w:r>
-      <w:proofErr w:type="spellEnd"/>
-      <w:r>
-        <w:t>. Cette gouvernance confère au logiciel l’assurance de rester libre.</w:t>
+      <w:r>
+        <w:t>MariaDB est un système de gestion de base de données édité sous licence GPL. Il s'agit d'un fork communautaire de MySQL : la gouvernance du projet est assurée par la fondation MariaDB. Cette gouvernance confère au logiciel l’assurance de rester libre.</w:t>
       </w:r>
       <w:r>
         <w:t xml:space="preserve"> De ce fait, elle </w:t>
@@ -1728,51 +1261,8 @@
       </w:r>
     </w:p>
     <w:p>
-      <w:proofErr w:type="spellStart"/>
-      <w:r>
-        <w:t>M</w:t>
-      </w:r>
-      <w:r>
-        <w:t>ariaDB</w:t>
-      </w:r>
-      <w:proofErr w:type="spellEnd"/>
-      <w:r>
-        <w:t xml:space="preserve"> est facile, rapide et performant</w:t>
-      </w:r>
-      <w:r>
-        <w:t xml:space="preserve">. </w:t>
-      </w:r>
-      <w:r>
-        <w:t>Cette base de données est facile à utiliser et fonctionne très rapide</w:t>
-      </w:r>
-      <w:r>
-        <w:t>ment</w:t>
-      </w:r>
-      <w:r>
-        <w:t xml:space="preserve">. </w:t>
-      </w:r>
-      <w:r>
-        <w:t xml:space="preserve">Une </w:t>
-      </w:r>
-      <w:r>
-        <w:t>connaissance générale de SQL est suffisant</w:t>
-      </w:r>
-      <w:r>
-        <w:t>e</w:t>
-      </w:r>
-      <w:r>
-        <w:t xml:space="preserve"> pour travailler efficacement avec </w:t>
-      </w:r>
-      <w:proofErr w:type="spellStart"/>
-      <w:r>
-        <w:t>M</w:t>
-      </w:r>
-      <w:r>
-        <w:t>ariaDB</w:t>
-      </w:r>
-      <w:proofErr w:type="spellEnd"/>
-      <w:r>
-        <w:t>.</w:t>
+      <w:r>
+        <w:t>MariaDB est facile, rapide et performant. Cette base de données est facile à utiliser et fonctionne très rapidement. Une connaissance générale de SQL est suffisante pour travailler efficacement avec MariaDB.</w:t>
       </w:r>
     </w:p>
     <w:p/>
@@ -1800,7 +1290,7 @@
           <w:szCs w:val="16"/>
         </w:rPr>
       </w:pPr>
-      <w:hyperlink r:id="rId10" w:history="1">
+      <w:hyperlink r:id="rId11" w:history="1">
         <w:r>
           <w:rPr>
             <w:rStyle w:val="Lienhypertexte"/>
@@ -1818,7 +1308,7 @@
           <w:szCs w:val="16"/>
         </w:rPr>
       </w:pPr>
-      <w:hyperlink r:id="rId11" w:history="1">
+      <w:hyperlink r:id="rId12" w:history="1">
         <w:r>
           <w:rPr>
             <w:rStyle w:val="Lienhypertexte"/>
@@ -1836,7 +1326,7 @@
           <w:szCs w:val="16"/>
         </w:rPr>
       </w:pPr>
-      <w:hyperlink r:id="rId12" w:history="1">
+      <w:hyperlink r:id="rId13" w:history="1">
         <w:r>
           <w:rPr>
             <w:rStyle w:val="Lienhypertexte"/>
@@ -1854,7 +1344,7 @@
           <w:szCs w:val="16"/>
         </w:rPr>
       </w:pPr>
-      <w:hyperlink r:id="rId13" w:history="1">
+      <w:hyperlink r:id="rId14" w:history="1">
         <w:r>
           <w:rPr>
             <w:rStyle w:val="Lienhypertexte"/>
@@ -1872,7 +1362,7 @@
           <w:szCs w:val="16"/>
         </w:rPr>
       </w:pPr>
-      <w:hyperlink r:id="rId14" w:history="1">
+      <w:hyperlink r:id="rId15" w:history="1">
         <w:r>
           <w:rPr>
             <w:rStyle w:val="Lienhypertexte"/>
@@ -1890,7 +1380,7 @@
           <w:szCs w:val="16"/>
         </w:rPr>
       </w:pPr>
-      <w:hyperlink r:id="rId15" w:history="1">
+      <w:hyperlink r:id="rId16" w:history="1">
         <w:r>
           <w:rPr>
             <w:rStyle w:val="Lienhypertexte"/>
@@ -1908,7 +1398,7 @@
           <w:szCs w:val="16"/>
         </w:rPr>
       </w:pPr>
-      <w:hyperlink r:id="rId16" w:history="1">
+      <w:hyperlink r:id="rId17" w:history="1">
         <w:r>
           <w:rPr>
             <w:rStyle w:val="Lienhypertexte"/>
@@ -1926,7 +1416,7 @@
           <w:szCs w:val="16"/>
         </w:rPr>
       </w:pPr>
-      <w:hyperlink r:id="rId17" w:history="1">
+      <w:hyperlink r:id="rId18" w:history="1">
         <w:r>
           <w:rPr>
             <w:rStyle w:val="Lienhypertexte"/>
@@ -1936,8 +1426,6 @@
           <w:t>https://fr.wikipedia.org/wiki/MariaDB</w:t>
         </w:r>
       </w:hyperlink>
-      <w:bookmarkStart w:id="10" w:name="_GoBack"/>
-      <w:bookmarkEnd w:id="10"/>
     </w:p>
     <w:sectPr>
       <w:pgSz w:w="11907" w:h="16839" w:code="9"/>
@@ -3019,7 +2507,7 @@
       <w:spacing w:before="100" w:beforeAutospacing="1" w:after="240"/>
     </w:pPr>
     <w:rPr>
-      <w:rFonts w:ascii="Arial gras" w:hAnsi="Arial gras"/>
+      <w:rFonts w:ascii="Arial Gras" w:hAnsi="Arial Gras"/>
       <w:b/>
       <w:caps/>
       <w:noProof/>
@@ -3596,4 +3084,16 @@
     </a:ext>
   </a:extLst>
 </a:theme>
+</file>
+
+<file path=customXml/item1.xml><?xml version="1.0" encoding="utf-8"?>
+<b:Sources xmlns:b="http://schemas.openxmlformats.org/officeDocument/2006/bibliography" xmlns="http://schemas.openxmlformats.org/officeDocument/2006/bibliography" SelectedStyle="\APASixthEditionOfficeOnline.xsl" StyleName="APA" Version="6"/>
+</file>
+
+<file path=customXml/itemProps1.xml><?xml version="1.0" encoding="utf-8"?>
+<ds:datastoreItem xmlns:ds="http://schemas.openxmlformats.org/officeDocument/2006/customXml" ds:itemID="{6B35C2FD-15CB-4ADC-B2B5-6CEF99E5B926}">
+  <ds:schemaRefs>
+    <ds:schemaRef ds:uri="http://schemas.openxmlformats.org/officeDocument/2006/bibliography"/>
+  </ds:schemaRefs>
+</ds:datastoreItem>
 </file>
</xml_diff>